<commit_message>
Plotted correlation between overweightness, obesity and diabetes and nutrients bought, correlation between nutreints and income and linear regression model forcasting other years nutritional data epending on 2015 data
</commit_message>
<xml_diff>
--- a/Semester 2/The DataSets.docx
+++ b/Semester 2/The DataSets.docx
@@ -2775,16 +2775,230 @@
         <w:rPr>
           <w:b/>
           <w:bCs/>
-          <w:lang w:val="en-GB" w:eastAsia="en-GB"/>
-        </w:rPr>
-      </w:pPr>
-    </w:p>
-    <w:p>
-      <w:pPr>
-        <w:rPr>
-          <w:lang w:val="en-GB" w:eastAsia="en-GB"/>
-        </w:rPr>
-      </w:pPr>
+          <w:color w:val="FF0000"/>
+          <w:lang w:val="en-GB" w:eastAsia="en-GB"/>
+        </w:rPr>
+      </w:pPr>
+      <w:r>
+        <w:rPr>
+          <w:b/>
+          <w:bCs/>
+          <w:color w:val="FF0000"/>
+          <w:lang w:val="en-GB" w:eastAsia="en-GB"/>
+        </w:rPr>
+        <w:t>NORMALISE DATA?????</w:t>
+      </w:r>
+    </w:p>
+    <w:p>
+      <w:pPr>
+        <w:rPr>
+          <w:b/>
+          <w:bCs/>
+          <w:lang w:val="en-GB" w:eastAsia="en-GB"/>
+        </w:rPr>
+      </w:pPr>
+      <w:r>
+        <w:rPr>
+          <w:b/>
+          <w:bCs/>
+          <w:lang w:val="en-GB" w:eastAsia="en-GB"/>
+        </w:rPr>
+        <w:t>CLEAN CODE</w:t>
+      </w:r>
+    </w:p>
+    <w:p>
+      <w:pPr>
+        <w:rPr>
+          <w:b/>
+          <w:bCs/>
+          <w:lang w:val="en-GB" w:eastAsia="en-GB"/>
+        </w:rPr>
+      </w:pPr>
+      <w:r>
+        <w:rPr>
+          <w:b/>
+          <w:bCs/>
+          <w:lang w:val="en-GB" w:eastAsia="en-GB"/>
+        </w:rPr>
+        <w:t xml:space="preserve">Task 2: </w:t>
+      </w:r>
+    </w:p>
+    <w:p>
+      <w:pPr>
+        <w:pStyle w:val="ListParagraph"/>
+        <w:numPr>
+          <w:ilvl w:val="0"/>
+          <w:numId w:val="8"/>
+        </w:numPr>
+        <w:rPr>
+          <w:b/>
+          <w:bCs/>
+          <w:lang w:val="en-GB" w:eastAsia="en-GB"/>
+        </w:rPr>
+      </w:pPr>
+      <w:r>
+        <w:rPr>
+          <w:b/>
+          <w:bCs/>
+          <w:lang w:val="en-GB" w:eastAsia="en-GB"/>
+        </w:rPr>
+        <w:t xml:space="preserve">Start by calculating the % of </w:t>
+      </w:r>
+      <w:r>
+        <w:rPr>
+          <w:b/>
+          <w:bCs/>
+          <w:lang w:val="en-GB" w:eastAsia="en-GB"/>
+        </w:rPr>
+        <w:t xml:space="preserve">0-17 in </w:t>
+      </w:r>
+      <w:proofErr w:type="spellStart"/>
+      <w:proofErr w:type="gramStart"/>
+      <w:r>
+        <w:rPr>
+          <w:b/>
+          <w:bCs/>
+          <w:lang w:val="en-GB" w:eastAsia="en-GB"/>
+        </w:rPr>
+        <w:t>osward</w:t>
+      </w:r>
+      <w:proofErr w:type="spellEnd"/>
+      <w:proofErr w:type="gramEnd"/>
+    </w:p>
+    <w:p>
+      <w:pPr>
+        <w:pStyle w:val="ListParagraph"/>
+        <w:numPr>
+          <w:ilvl w:val="0"/>
+          <w:numId w:val="8"/>
+        </w:numPr>
+        <w:rPr>
+          <w:b/>
+          <w:bCs/>
+          <w:lang w:val="en-GB" w:eastAsia="en-GB"/>
+        </w:rPr>
+      </w:pPr>
+      <w:r>
+        <w:rPr>
+          <w:b/>
+          <w:bCs/>
+          <w:lang w:val="en-GB" w:eastAsia="en-GB"/>
+        </w:rPr>
+        <w:t xml:space="preserve">Use that to calc estimate for intake of fats, saturated and </w:t>
+      </w:r>
+      <w:proofErr w:type="gramStart"/>
+      <w:r>
+        <w:rPr>
+          <w:b/>
+          <w:bCs/>
+          <w:lang w:val="en-GB" w:eastAsia="en-GB"/>
+        </w:rPr>
+        <w:t>sugar</w:t>
+      </w:r>
+      <w:proofErr w:type="gramEnd"/>
+    </w:p>
+    <w:p>
+      <w:pPr>
+        <w:pStyle w:val="ListParagraph"/>
+        <w:numPr>
+          <w:ilvl w:val="0"/>
+          <w:numId w:val="8"/>
+        </w:numPr>
+        <w:rPr>
+          <w:b/>
+          <w:bCs/>
+          <w:lang w:val="en-GB" w:eastAsia="en-GB"/>
+        </w:rPr>
+      </w:pPr>
+      <w:r>
+        <w:rPr>
+          <w:b/>
+          <w:bCs/>
+          <w:lang w:val="en-GB" w:eastAsia="en-GB"/>
+        </w:rPr>
+        <w:lastRenderedPageBreak/>
+        <w:t xml:space="preserve">Use that for correlation with </w:t>
+      </w:r>
+      <w:proofErr w:type="spellStart"/>
+      <w:r>
+        <w:rPr>
+          <w:b/>
+          <w:bCs/>
+          <w:lang w:val="en-GB" w:eastAsia="en-GB"/>
+        </w:rPr>
+        <w:t>osward</w:t>
+      </w:r>
+      <w:proofErr w:type="spellEnd"/>
+      <w:r>
+        <w:rPr>
+          <w:b/>
+          <w:bCs/>
+          <w:lang w:val="en-GB" w:eastAsia="en-GB"/>
+        </w:rPr>
+        <w:t xml:space="preserve"> child </w:t>
+      </w:r>
+      <w:proofErr w:type="gramStart"/>
+      <w:r>
+        <w:rPr>
+          <w:b/>
+          <w:bCs/>
+          <w:lang w:val="en-GB" w:eastAsia="en-GB"/>
+        </w:rPr>
+        <w:t>obesity</w:t>
+      </w:r>
+      <w:proofErr w:type="gramEnd"/>
+    </w:p>
+    <w:p>
+      <w:pPr>
+        <w:rPr>
+          <w:lang w:val="en-GB" w:eastAsia="en-GB"/>
+        </w:rPr>
+      </w:pPr>
+    </w:p>
+    <w:p>
+      <w:pPr>
+        <w:rPr>
+          <w:lang w:val="en-GB" w:eastAsia="en-GB"/>
+        </w:rPr>
+      </w:pPr>
+      <w:r>
+        <w:rPr>
+          <w:lang w:val="en-GB" w:eastAsia="en-GB"/>
+        </w:rPr>
+        <w:t>Task 3:</w:t>
+      </w:r>
+    </w:p>
+    <w:p>
+      <w:pPr>
+        <w:pStyle w:val="ListParagraph"/>
+        <w:numPr>
+          <w:ilvl w:val="0"/>
+          <w:numId w:val="9"/>
+        </w:numPr>
+        <w:rPr>
+          <w:lang w:val="en-GB" w:eastAsia="en-GB"/>
+        </w:rPr>
+      </w:pPr>
+      <w:r>
+        <w:rPr>
+          <w:lang w:val="en-GB" w:eastAsia="en-GB"/>
+        </w:rPr>
+        <w:t xml:space="preserve">Use income data to plot </w:t>
+      </w:r>
+      <w:proofErr w:type="spellStart"/>
+      <w:r>
+        <w:rPr>
+          <w:lang w:val="en-GB" w:eastAsia="en-GB"/>
+        </w:rPr>
+        <w:t>corr</w:t>
+      </w:r>
+      <w:proofErr w:type="spellEnd"/>
+      <w:r>
+        <w:rPr>
+          <w:lang w:val="en-GB" w:eastAsia="en-GB"/>
+        </w:rPr>
+        <w:t xml:space="preserve"> of income </w:t>
+      </w:r>
     </w:p>
     <w:sectPr>
       <w:pgSz w:w="12240" w:h="15840"/>
@@ -3472,6 +3686,232 @@
     </w:lvl>
   </w:abstractNum>
   <w:abstractNum w:abstractNumId="5" w15:restartNumberingAfterBreak="0">
+    <w:nsid w:val="3CC51F7C"/>
+    <w:multiLevelType w:val="hybridMultilevel"/>
+    <w:tmpl w:val="02746F4C"/>
+    <w:lvl w:ilvl="0" w:tplc="08090001">
+      <w:start w:val="1"/>
+      <w:numFmt w:val="bullet"/>
+      <w:lvlText w:val=""/>
+      <w:lvlJc w:val="left"/>
+      <w:pPr>
+        <w:ind w:left="720" w:hanging="360"/>
+      </w:pPr>
+      <w:rPr>
+        <w:rFonts w:ascii="Symbol" w:hAnsi="Symbol" w:hint="default"/>
+      </w:rPr>
+    </w:lvl>
+    <w:lvl w:ilvl="1" w:tplc="08090003" w:tentative="1">
+      <w:start w:val="1"/>
+      <w:numFmt w:val="bullet"/>
+      <w:lvlText w:val="o"/>
+      <w:lvlJc w:val="left"/>
+      <w:pPr>
+        <w:ind w:left="1440" w:hanging="360"/>
+      </w:pPr>
+      <w:rPr>
+        <w:rFonts w:ascii="Courier New" w:hAnsi="Courier New" w:cs="Courier New" w:hint="default"/>
+      </w:rPr>
+    </w:lvl>
+    <w:lvl w:ilvl="2" w:tplc="08090005" w:tentative="1">
+      <w:start w:val="1"/>
+      <w:numFmt w:val="bullet"/>
+      <w:lvlText w:val=""/>
+      <w:lvlJc w:val="left"/>
+      <w:pPr>
+        <w:ind w:left="2160" w:hanging="360"/>
+      </w:pPr>
+      <w:rPr>
+        <w:rFonts w:ascii="Wingdings" w:hAnsi="Wingdings" w:hint="default"/>
+      </w:rPr>
+    </w:lvl>
+    <w:lvl w:ilvl="3" w:tplc="08090001" w:tentative="1">
+      <w:start w:val="1"/>
+      <w:numFmt w:val="bullet"/>
+      <w:lvlText w:val=""/>
+      <w:lvlJc w:val="left"/>
+      <w:pPr>
+        <w:ind w:left="2880" w:hanging="360"/>
+      </w:pPr>
+      <w:rPr>
+        <w:rFonts w:ascii="Symbol" w:hAnsi="Symbol" w:hint="default"/>
+      </w:rPr>
+    </w:lvl>
+    <w:lvl w:ilvl="4" w:tplc="08090003" w:tentative="1">
+      <w:start w:val="1"/>
+      <w:numFmt w:val="bullet"/>
+      <w:lvlText w:val="o"/>
+      <w:lvlJc w:val="left"/>
+      <w:pPr>
+        <w:ind w:left="3600" w:hanging="360"/>
+      </w:pPr>
+      <w:rPr>
+        <w:rFonts w:ascii="Courier New" w:hAnsi="Courier New" w:cs="Courier New" w:hint="default"/>
+      </w:rPr>
+    </w:lvl>
+    <w:lvl w:ilvl="5" w:tplc="08090005" w:tentative="1">
+      <w:start w:val="1"/>
+      <w:numFmt w:val="bullet"/>
+      <w:lvlText w:val=""/>
+      <w:lvlJc w:val="left"/>
+      <w:pPr>
+        <w:ind w:left="4320" w:hanging="360"/>
+      </w:pPr>
+      <w:rPr>
+        <w:rFonts w:ascii="Wingdings" w:hAnsi="Wingdings" w:hint="default"/>
+      </w:rPr>
+    </w:lvl>
+    <w:lvl w:ilvl="6" w:tplc="08090001" w:tentative="1">
+      <w:start w:val="1"/>
+      <w:numFmt w:val="bullet"/>
+      <w:lvlText w:val=""/>
+      <w:lvlJc w:val="left"/>
+      <w:pPr>
+        <w:ind w:left="5040" w:hanging="360"/>
+      </w:pPr>
+      <w:rPr>
+        <w:rFonts w:ascii="Symbol" w:hAnsi="Symbol" w:hint="default"/>
+      </w:rPr>
+    </w:lvl>
+    <w:lvl w:ilvl="7" w:tplc="08090003" w:tentative="1">
+      <w:start w:val="1"/>
+      <w:numFmt w:val="bullet"/>
+      <w:lvlText w:val="o"/>
+      <w:lvlJc w:val="left"/>
+      <w:pPr>
+        <w:ind w:left="5760" w:hanging="360"/>
+      </w:pPr>
+      <w:rPr>
+        <w:rFonts w:ascii="Courier New" w:hAnsi="Courier New" w:cs="Courier New" w:hint="default"/>
+      </w:rPr>
+    </w:lvl>
+    <w:lvl w:ilvl="8" w:tplc="08090005" w:tentative="1">
+      <w:start w:val="1"/>
+      <w:numFmt w:val="bullet"/>
+      <w:lvlText w:val=""/>
+      <w:lvlJc w:val="left"/>
+      <w:pPr>
+        <w:ind w:left="6480" w:hanging="360"/>
+      </w:pPr>
+      <w:rPr>
+        <w:rFonts w:ascii="Wingdings" w:hAnsi="Wingdings" w:hint="default"/>
+      </w:rPr>
+    </w:lvl>
+  </w:abstractNum>
+  <w:abstractNum w:abstractNumId="6" w15:restartNumberingAfterBreak="0">
+    <w:nsid w:val="47B1281F"/>
+    <w:multiLevelType w:val="hybridMultilevel"/>
+    <w:tmpl w:val="D95E9F9A"/>
+    <w:lvl w:ilvl="0" w:tplc="08090001">
+      <w:start w:val="1"/>
+      <w:numFmt w:val="bullet"/>
+      <w:lvlText w:val=""/>
+      <w:lvlJc w:val="left"/>
+      <w:pPr>
+        <w:ind w:left="720" w:hanging="360"/>
+      </w:pPr>
+      <w:rPr>
+        <w:rFonts w:ascii="Symbol" w:hAnsi="Symbol" w:hint="default"/>
+      </w:rPr>
+    </w:lvl>
+    <w:lvl w:ilvl="1" w:tplc="08090003" w:tentative="1">
+      <w:start w:val="1"/>
+      <w:numFmt w:val="bullet"/>
+      <w:lvlText w:val="o"/>
+      <w:lvlJc w:val="left"/>
+      <w:pPr>
+        <w:ind w:left="1440" w:hanging="360"/>
+      </w:pPr>
+      <w:rPr>
+        <w:rFonts w:ascii="Courier New" w:hAnsi="Courier New" w:cs="Courier New" w:hint="default"/>
+      </w:rPr>
+    </w:lvl>
+    <w:lvl w:ilvl="2" w:tplc="08090005" w:tentative="1">
+      <w:start w:val="1"/>
+      <w:numFmt w:val="bullet"/>
+      <w:lvlText w:val=""/>
+      <w:lvlJc w:val="left"/>
+      <w:pPr>
+        <w:ind w:left="2160" w:hanging="360"/>
+      </w:pPr>
+      <w:rPr>
+        <w:rFonts w:ascii="Wingdings" w:hAnsi="Wingdings" w:hint="default"/>
+      </w:rPr>
+    </w:lvl>
+    <w:lvl w:ilvl="3" w:tplc="08090001" w:tentative="1">
+      <w:start w:val="1"/>
+      <w:numFmt w:val="bullet"/>
+      <w:lvlText w:val=""/>
+      <w:lvlJc w:val="left"/>
+      <w:pPr>
+        <w:ind w:left="2880" w:hanging="360"/>
+      </w:pPr>
+      <w:rPr>
+        <w:rFonts w:ascii="Symbol" w:hAnsi="Symbol" w:hint="default"/>
+      </w:rPr>
+    </w:lvl>
+    <w:lvl w:ilvl="4" w:tplc="08090003" w:tentative="1">
+      <w:start w:val="1"/>
+      <w:numFmt w:val="bullet"/>
+      <w:lvlText w:val="o"/>
+      <w:lvlJc w:val="left"/>
+      <w:pPr>
+        <w:ind w:left="3600" w:hanging="360"/>
+      </w:pPr>
+      <w:rPr>
+        <w:rFonts w:ascii="Courier New" w:hAnsi="Courier New" w:cs="Courier New" w:hint="default"/>
+      </w:rPr>
+    </w:lvl>
+    <w:lvl w:ilvl="5" w:tplc="08090005" w:tentative="1">
+      <w:start w:val="1"/>
+      <w:numFmt w:val="bullet"/>
+      <w:lvlText w:val=""/>
+      <w:lvlJc w:val="left"/>
+      <w:pPr>
+        <w:ind w:left="4320" w:hanging="360"/>
+      </w:pPr>
+      <w:rPr>
+        <w:rFonts w:ascii="Wingdings" w:hAnsi="Wingdings" w:hint="default"/>
+      </w:rPr>
+    </w:lvl>
+    <w:lvl w:ilvl="6" w:tplc="08090001" w:tentative="1">
+      <w:start w:val="1"/>
+      <w:numFmt w:val="bullet"/>
+      <w:lvlText w:val=""/>
+      <w:lvlJc w:val="left"/>
+      <w:pPr>
+        <w:ind w:left="5040" w:hanging="360"/>
+      </w:pPr>
+      <w:rPr>
+        <w:rFonts w:ascii="Symbol" w:hAnsi="Symbol" w:hint="default"/>
+      </w:rPr>
+    </w:lvl>
+    <w:lvl w:ilvl="7" w:tplc="08090003" w:tentative="1">
+      <w:start w:val="1"/>
+      <w:numFmt w:val="bullet"/>
+      <w:lvlText w:val="o"/>
+      <w:lvlJc w:val="left"/>
+      <w:pPr>
+        <w:ind w:left="5760" w:hanging="360"/>
+      </w:pPr>
+      <w:rPr>
+        <w:rFonts w:ascii="Courier New" w:hAnsi="Courier New" w:cs="Courier New" w:hint="default"/>
+      </w:rPr>
+    </w:lvl>
+    <w:lvl w:ilvl="8" w:tplc="08090005" w:tentative="1">
+      <w:start w:val="1"/>
+      <w:numFmt w:val="bullet"/>
+      <w:lvlText w:val=""/>
+      <w:lvlJc w:val="left"/>
+      <w:pPr>
+        <w:ind w:left="6480" w:hanging="360"/>
+      </w:pPr>
+      <w:rPr>
+        <w:rFonts w:ascii="Wingdings" w:hAnsi="Wingdings" w:hint="default"/>
+      </w:rPr>
+    </w:lvl>
+  </w:abstractNum>
+  <w:abstractNum w:abstractNumId="7" w15:restartNumberingAfterBreak="0">
     <w:nsid w:val="4AC9434A"/>
     <w:multiLevelType w:val="hybridMultilevel"/>
     <w:tmpl w:val="2DBCFFD2"/>
@@ -3583,7 +4023,7 @@
       </w:rPr>
     </w:lvl>
   </w:abstractNum>
-  <w:abstractNum w:abstractNumId="6" w15:restartNumberingAfterBreak="0">
+  <w:abstractNum w:abstractNumId="8" w15:restartNumberingAfterBreak="0">
     <w:nsid w:val="544E7918"/>
     <w:multiLevelType w:val="multilevel"/>
     <w:tmpl w:val="D9402E30"/>
@@ -3733,13 +4173,13 @@
     </w:lvl>
   </w:abstractNum>
   <w:num w:numId="1" w16cid:durableId="775096632">
-    <w:abstractNumId w:val="5"/>
+    <w:abstractNumId w:val="7"/>
   </w:num>
   <w:num w:numId="2" w16cid:durableId="1716663112">
     <w:abstractNumId w:val="3"/>
   </w:num>
   <w:num w:numId="3" w16cid:durableId="619454713">
-    <w:abstractNumId w:val="6"/>
+    <w:abstractNumId w:val="8"/>
   </w:num>
   <w:num w:numId="4" w16cid:durableId="957294949">
     <w:abstractNumId w:val="4"/>
@@ -3752,6 +4192,12 @@
   </w:num>
   <w:num w:numId="7" w16cid:durableId="1396004918">
     <w:abstractNumId w:val="0"/>
+  </w:num>
+  <w:num w:numId="8" w16cid:durableId="655036825">
+    <w:abstractNumId w:val="5"/>
+  </w:num>
+  <w:num w:numId="9" w16cid:durableId="285165060">
+    <w:abstractNumId w:val="6"/>
   </w:num>
 </w:numbering>
 </file>

</xml_diff>